<commit_message>
completed HARA and Functional Safety Concept
</commit_message>
<xml_diff>
--- a/Safety Plan_LaneAssistance.docx
+++ b/Safety Plan_LaneAssistance.docx
@@ -304,8 +304,6 @@
         <w:lastRenderedPageBreak/>
         <w:t>Document history</w:t>
       </w:r>
-      <w:bookmarkStart w:id="7" w:name="_GoBack"/>
-      <w:bookmarkEnd w:id="7"/>
     </w:p>
     <w:tbl>
       <w:tblPr>
@@ -769,8 +767,8 @@
                 <w:szCs w:val="22"/>
               </w:rPr>
             </w:pPr>
-            <w:bookmarkStart w:id="8" w:name="_2s8eyo1" w:colFirst="0" w:colLast="0"/>
-            <w:bookmarkEnd w:id="8"/>
+            <w:bookmarkStart w:id="7" w:name="_2s8eyo1" w:colFirst="0" w:colLast="0"/>
+            <w:bookmarkEnd w:id="7"/>
           </w:p>
         </w:tc>
         <w:tc>
@@ -814,8 +812,8 @@
         <w:spacing w:before="480" w:after="180" w:line="240" w:lineRule="auto"/>
         <w:contextualSpacing w:val="0"/>
       </w:pPr>
-      <w:bookmarkStart w:id="9" w:name="_ktt3lgighckp" w:colFirst="0" w:colLast="0"/>
-      <w:bookmarkEnd w:id="9"/>
+      <w:bookmarkStart w:id="8" w:name="_ktt3lgighckp" w:colFirst="0" w:colLast="0"/>
+      <w:bookmarkEnd w:id="8"/>
     </w:p>
     <w:p>
       <w:pPr>
@@ -1071,21 +1069,7 @@
                 <w:color w:val="1155CC"/>
                 <w:u w:val="single"/>
               </w:rPr>
-              <w:t>Goals a</w:t>
-            </w:r>
-            <w:r>
-              <w:rPr>
-                <w:color w:val="1155CC"/>
-                <w:u w:val="single"/>
-              </w:rPr>
-              <w:t>n</w:t>
-            </w:r>
-            <w:r>
-              <w:rPr>
-                <w:color w:val="1155CC"/>
-                <w:u w:val="single"/>
-              </w:rPr>
-              <w:t>d Measures</w:t>
+              <w:t>Goals and Measures</w:t>
             </w:r>
           </w:hyperlink>
         </w:p>
@@ -1256,8 +1240,8 @@
         <w:spacing w:before="480" w:after="180" w:line="240" w:lineRule="auto"/>
         <w:contextualSpacing w:val="0"/>
       </w:pPr>
-      <w:bookmarkStart w:id="10" w:name="_zakt536q9xt3" w:colFirst="0" w:colLast="0"/>
-      <w:bookmarkEnd w:id="10"/>
+      <w:bookmarkStart w:id="9" w:name="_zakt536q9xt3" w:colFirst="0" w:colLast="0"/>
+      <w:bookmarkEnd w:id="9"/>
       <w:r>
         <w:lastRenderedPageBreak/>
         <w:t>Introduction</w:t>
@@ -1269,8 +1253,8 @@
         <w:pStyle w:val="Heading2"/>
         <w:contextualSpacing w:val="0"/>
       </w:pPr>
-      <w:bookmarkStart w:id="11" w:name="_52ybytyytfvs" w:colFirst="0" w:colLast="0"/>
-      <w:bookmarkEnd w:id="11"/>
+      <w:bookmarkStart w:id="10" w:name="_52ybytyytfvs" w:colFirst="0" w:colLast="0"/>
+      <w:bookmarkEnd w:id="10"/>
       <w:r>
         <w:t>Purpose of the Safety Plan</w:t>
       </w:r>
@@ -1285,8 +1269,8 @@
         <w:pStyle w:val="Heading2"/>
         <w:contextualSpacing w:val="0"/>
       </w:pPr>
-      <w:bookmarkStart w:id="12" w:name="_sh22j99mm02k" w:colFirst="0" w:colLast="0"/>
-      <w:bookmarkEnd w:id="12"/>
+      <w:bookmarkStart w:id="11" w:name="_sh22j99mm02k" w:colFirst="0" w:colLast="0"/>
+      <w:bookmarkEnd w:id="11"/>
       <w:r>
         <w:t>Scope of the Project</w:t>
       </w:r>
@@ -1354,8 +1338,8 @@
         <w:pStyle w:val="Heading2"/>
         <w:contextualSpacing w:val="0"/>
       </w:pPr>
-      <w:bookmarkStart w:id="13" w:name="_fzzlhwsfq6ys" w:colFirst="0" w:colLast="0"/>
-      <w:bookmarkEnd w:id="13"/>
+      <w:bookmarkStart w:id="12" w:name="_fzzlhwsfq6ys" w:colFirst="0" w:colLast="0"/>
+      <w:bookmarkEnd w:id="12"/>
       <w:r>
         <w:t>Deliverables of the Project</w:t>
       </w:r>
@@ -1405,8 +1389,8 @@
           <w:szCs w:val="40"/>
         </w:rPr>
       </w:pPr>
-      <w:bookmarkStart w:id="14" w:name="_t6m96u2v69wo" w:colFirst="0" w:colLast="0"/>
-      <w:bookmarkEnd w:id="14"/>
+      <w:bookmarkStart w:id="13" w:name="_t6m96u2v69wo" w:colFirst="0" w:colLast="0"/>
+      <w:bookmarkEnd w:id="13"/>
       <w:r>
         <w:br w:type="page"/>
       </w:r>
@@ -1427,6 +1411,71 @@
       </w:r>
       <w:r>
         <w:t xml:space="preserve"> The boundary of the item includes the camera sensor and ECU, the car display and ECU, the driver steering torque sensor, EPS ECU, and the motor that provides torque to the steering wheel. The physical steering wheel itself is outside the boundary of the item.</w:t>
+      </w:r>
+      <w:r>
+        <w:t xml:space="preserve"> The diagram below shows the system architecture.</w:t>
+      </w:r>
+      <w:bookmarkStart w:id="14" w:name="_GoBack"/>
+      <w:bookmarkEnd w:id="14"/>
+    </w:p>
+    <w:p/>
+    <w:p>
+      <w:r>
+        <w:rPr>
+          <w:noProof/>
+          <w:lang w:val="en-US"/>
+        </w:rPr>
+        <w:drawing>
+          <wp:inline distT="0" distB="0" distL="0" distR="0">
+            <wp:extent cx="6400800" cy="3600450"/>
+            <wp:effectExtent l="0" t="0" r="0" b="0"/>
+            <wp:docPr id="4" name="Picture 4" descr="C:\Users\Vatche\Documents\Udacity\Self Driving Car Engineer\Term 3\CarND-Functional-Safety-Project\Architecture_Diagrams\graphic_asset_2.png"/>
+            <wp:cNvGraphicFramePr>
+              <a:graphicFrameLocks xmlns:a="http://schemas.openxmlformats.org/drawingml/2006/main" noChangeAspect="1"/>
+            </wp:cNvGraphicFramePr>
+            <a:graphic xmlns:a="http://schemas.openxmlformats.org/drawingml/2006/main">
+              <a:graphicData uri="http://schemas.openxmlformats.org/drawingml/2006/picture">
+                <pic:pic xmlns:pic="http://schemas.openxmlformats.org/drawingml/2006/picture">
+                  <pic:nvPicPr>
+                    <pic:cNvPr id="0" name="Picture 2" descr="C:\Users\Vatche\Documents\Udacity\Self Driving Car Engineer\Term 3\CarND-Functional-Safety-Project\Architecture_Diagrams\graphic_asset_2.png"/>
+                    <pic:cNvPicPr>
+                      <a:picLocks noChangeAspect="1" noChangeArrowheads="1"/>
+                    </pic:cNvPicPr>
+                  </pic:nvPicPr>
+                  <pic:blipFill>
+                    <a:blip r:embed="rId13" cstate="print">
+                      <a:extLst>
+                        <a:ext uri="{28A0092B-C50C-407E-A947-70E740481C1C}">
+                          <a14:useLocalDpi xmlns:a14="http://schemas.microsoft.com/office/drawing/2010/main" val="0"/>
+                        </a:ext>
+                      </a:extLst>
+                    </a:blip>
+                    <a:srcRect/>
+                    <a:stretch>
+                      <a:fillRect/>
+                    </a:stretch>
+                  </pic:blipFill>
+                  <pic:spPr bwMode="auto">
+                    <a:xfrm>
+                      <a:off x="0" y="0"/>
+                      <a:ext cx="6400800" cy="3600450"/>
+                    </a:xfrm>
+                    <a:prstGeom prst="rect">
+                      <a:avLst/>
+                    </a:prstGeom>
+                    <a:noFill/>
+                    <a:ln>
+                      <a:noFill/>
+                    </a:ln>
+                  </pic:spPr>
+                </pic:pic>
+              </a:graphicData>
+            </a:graphic>
+          </wp:inline>
+        </w:drawing>
+      </w:r>
+      <w:r>
+        <w:t xml:space="preserve"> </w:t>
       </w:r>
       <w:r>
         <w:br w:type="page"/>
@@ -2501,34 +2550,15 @@
       </w:r>
     </w:p>
     <w:p>
-      <w:pPr>
-        <w:pBdr>
-          <w:top w:val="nil"/>
-        </w:pBdr>
-      </w:pPr>
-      <w:r>
-        <w:t xml:space="preserve">The </w:t>
-      </w:r>
-      <w:r>
-        <w:t>purpose of a development interface agreement is to avoid disputes between OEM, Tier 1, and Tier 2 companies that all work on different components of an item.</w:t>
+      <w:r>
+        <w:t>The purpose of a development interface agreement is to avoid disputes between OEM, Tier 1, and Tier 2 companies that all work on different components of an item.</w:t>
       </w:r>
       <w:r>
         <w:t xml:space="preserve"> The DIA specifies what each company is responsible for providing and ensures that all companies must abide by ISO 26262.</w:t>
       </w:r>
     </w:p>
-    <w:p>
-      <w:pPr>
-        <w:pBdr>
-          <w:top w:val="nil"/>
-        </w:pBdr>
-      </w:pPr>
-    </w:p>
-    <w:p>
-      <w:pPr>
-        <w:pBdr>
-          <w:top w:val="nil"/>
-        </w:pBdr>
-      </w:pPr>
+    <w:p/>
+    <w:p>
       <w:r>
         <w:lastRenderedPageBreak/>
         <w:t xml:space="preserve">The OEM </w:t>
@@ -2545,9 +2575,6 @@
     <w:p>
       <w:pPr>
         <w:pStyle w:val="Heading1"/>
-        <w:pBdr>
-          <w:top w:val="nil"/>
-        </w:pBdr>
         <w:contextualSpacing w:val="0"/>
       </w:pPr>
       <w:bookmarkStart w:id="22" w:name="_lllavvxrxrdy" w:colFirst="0" w:colLast="0"/>
@@ -2595,7 +2622,7 @@
       </w:r>
     </w:p>
     <w:sectPr>
-      <w:footerReference w:type="default" r:id="rId13"/>
+      <w:footerReference w:type="default" r:id="rId14"/>
       <w:pgSz w:w="12240" w:h="15840"/>
       <w:pgMar w:top="1440" w:right="1440" w:bottom="1440" w:left="1440" w:header="0" w:footer="720" w:gutter="0"/>
       <w:pgNumType w:start="1"/>

</xml_diff>